<commit_message>
(fix request) penambahan pejabat pada bagian penindakan, rapiin layout create dan edit penindakan, penyesuaian laporan pada penindakan yang pejabatnya hanya 4 diawal, untuk pembuatan penindakan hanya pemilik akun yang bisa membuat, dan penyesuaian data saksi
</commit_message>
<xml_diff>
--- a/resources/templates/Dokpenindakan/beritaacara/ba-contoh.docx
+++ b/resources/templates/Dokpenindakan/beritaacara/ba-contoh.docx
@@ -1455,7 +1455,34 @@
                 <w:sz w:val="20"/>
                 <w:szCs w:val="20"/>
               </w:rPr>
-              <w:t xml:space="preserve"> ${</w:t>
+              <w:t xml:space="preserve"> </w:t>
+            </w:r>
+            <w:r>
+              <w:rPr>
+                <w:rFonts w:ascii="Arial" w:eastAsia="SimSun" w:hAnsi="Arial" w:cs="Arial"/>
+                <w:color w:val="000000" w:themeColor="text1"/>
+                <w:sz w:val="20"/>
+                <w:szCs w:val="20"/>
+              </w:rPr>
+              <w:t>${jenis_iden_saksi}</w:t>
+            </w:r>
+            <w:r>
+              <w:rPr>
+                <w:rFonts w:ascii="Arial" w:eastAsia="SimSun" w:hAnsi="Arial" w:cs="Arial"/>
+                <w:color w:val="000000" w:themeColor="text1"/>
+                <w:sz w:val="20"/>
+                <w:szCs w:val="20"/>
+              </w:rPr>
+              <w:t xml:space="preserve"> : </w:t>
+            </w:r>
+            <w:r>
+              <w:rPr>
+                <w:rFonts w:ascii="Arial" w:eastAsia="SimSun" w:hAnsi="Arial" w:cs="Arial"/>
+                <w:color w:val="000000" w:themeColor="text1"/>
+                <w:sz w:val="20"/>
+                <w:szCs w:val="20"/>
+              </w:rPr>
+              <w:t>${</w:t>
             </w:r>
             <w:r>
               <w:rPr>
@@ -1830,7 +1857,7 @@
           </w:p>
           <w:p>
             <w:pPr>
-              <w:ind w:left="-534" w:firstLine="425"/>
+              <w:jc w:val="both"/>
               <w:rPr>
                 <w:rFonts w:ascii="Arial" w:eastAsia="Times New Roman" w:hAnsi="Arial" w:cs="Arial"/>
                 <w:color w:val="000000" w:themeColor="text1"/>
@@ -1857,7 +1884,7 @@
                 <w:szCs w:val="20"/>
                 <w:lang w:val="sv-SE"/>
               </w:rPr>
-              <w:t xml:space="preserve">     ${</w:t>
+              <w:t xml:space="preserve">   </w:t>
             </w:r>
             <w:r>
               <w:rPr>
@@ -1867,37 +1894,34 @@
                 <w:szCs w:val="20"/>
                 <w:lang w:val="sv-SE"/>
               </w:rPr>
-              <w:t>id_pejabat_1_ba_contoh</w:t>
-            </w:r>
-            <w:r>
-              <w:rPr>
-                <w:rFonts w:ascii="Arial" w:eastAsia="Times New Roman" w:hAnsi="Arial" w:cs="Arial"/>
-                <w:color w:val="000000" w:themeColor="text1"/>
-                <w:sz w:val="20"/>
-                <w:szCs w:val="20"/>
-                <w:lang w:val="sv-SE"/>
-              </w:rPr>
-              <w:t>_nama</w:t>
-            </w:r>
-            <w:r>
-              <w:rPr>
-                <w:rFonts w:ascii="Arial" w:eastAsia="Times New Roman" w:hAnsi="Arial" w:cs="Arial"/>
-                <w:color w:val="000000" w:themeColor="text1"/>
-                <w:sz w:val="20"/>
-                <w:szCs w:val="20"/>
-                <w:lang w:val="sv-SE"/>
-              </w:rPr>
-              <w:t>}</w:t>
-            </w:r>
-            <w:r>
-              <w:rPr>
-                <w:rFonts w:ascii="Arial" w:eastAsia="Times New Roman" w:hAnsi="Arial" w:cs="Arial"/>
-                <w:color w:val="000000" w:themeColor="text1"/>
-                <w:sz w:val="20"/>
-                <w:szCs w:val="20"/>
-                <w:lang w:val="sv-SE"/>
-              </w:rPr>
               <w:t xml:space="preserve"> </w:t>
+            </w:r>
+            <w:r>
+              <w:rPr>
+                <w:rFonts w:ascii="Arial" w:eastAsia="Times New Roman" w:hAnsi="Arial" w:cs="Arial"/>
+                <w:color w:val="000000" w:themeColor="text1"/>
+                <w:sz w:val="20"/>
+                <w:szCs w:val="20"/>
+              </w:rPr>
+              <w:t>${</w:t>
+            </w:r>
+            <w:r>
+              <w:rPr>
+                <w:rFonts w:ascii="Arial" w:eastAsia="Times New Roman" w:hAnsi="Arial" w:cs="Arial"/>
+                <w:color w:val="000000" w:themeColor="text1"/>
+                <w:sz w:val="20"/>
+                <w:szCs w:val="20"/>
+              </w:rPr>
+              <w:t>id_petugas_1_sbp</w:t>
+            </w:r>
+            <w:r>
+              <w:rPr>
+                <w:rFonts w:ascii="Arial" w:eastAsia="Times New Roman" w:hAnsi="Arial" w:cs="Arial"/>
+                <w:color w:val="000000" w:themeColor="text1"/>
+                <w:sz w:val="20"/>
+                <w:szCs w:val="20"/>
+              </w:rPr>
+              <w:t>_nama}</w:t>
             </w:r>
           </w:p>
           <w:p>
@@ -1927,6 +1951,16 @@
                 <w:color w:val="000000" w:themeColor="text1"/>
                 <w:sz w:val="20"/>
                 <w:szCs w:val="20"/>
+                <w:lang w:val="sv-SE"/>
+              </w:rPr>
+              <w:t xml:space="preserve"> </w:t>
+            </w:r>
+            <w:r>
+              <w:rPr>
+                <w:rFonts w:ascii="Arial" w:eastAsia="Times New Roman" w:hAnsi="Arial" w:cs="Arial"/>
+                <w:color w:val="000000" w:themeColor="text1"/>
+                <w:sz w:val="20"/>
+                <w:szCs w:val="20"/>
               </w:rPr>
               <w:t xml:space="preserve">NIP. </w:t>
             </w:r>
@@ -1946,7 +1980,7 @@
                 <w:sz w:val="20"/>
                 <w:szCs w:val="20"/>
               </w:rPr>
-              <w:t>id_pejabat_1_ba_contoh</w:t>
+              <w:t>id_petugas_1_sbp</w:t>
             </w:r>
             <w:r>
               <w:rPr>
@@ -1956,6 +1990,15 @@
                 <w:szCs w:val="20"/>
               </w:rPr>
               <w:t>_nip}</w:t>
+            </w:r>
+            <w:r>
+              <w:rPr>
+                <w:rFonts w:ascii="Arial" w:eastAsia="Times New Roman" w:hAnsi="Arial" w:cs="Arial"/>
+                <w:color w:val="000000" w:themeColor="text1"/>
+                <w:sz w:val="20"/>
+                <w:szCs w:val="20"/>
+              </w:rPr>
+              <w:t>_</w:t>
             </w:r>
           </w:p>
         </w:tc>
@@ -2061,6 +2104,15 @@
                 <w:szCs w:val="20"/>
                 <w:lang w:val="sv-SE"/>
               </w:rPr>
+              <w:t xml:space="preserve"> </w:t>
+            </w:r>
+            <w:r>
+              <w:rPr>
+                <w:rFonts w:ascii="Arial" w:eastAsia="Times New Roman" w:hAnsi="Arial" w:cs="Arial"/>
+                <w:color w:val="000000" w:themeColor="text1"/>
+                <w:sz w:val="20"/>
+                <w:szCs w:val="20"/>
+              </w:rPr>
               <w:t>${</w:t>
             </w:r>
             <w:r>
@@ -2069,17 +2121,15 @@
                 <w:color w:val="000000" w:themeColor="text1"/>
                 <w:sz w:val="20"/>
                 <w:szCs w:val="20"/>
-                <w:lang w:val="sv-SE"/>
-              </w:rPr>
-              <w:t>id_pejabat_</w:t>
-            </w:r>
-            <w:r>
-              <w:rPr>
-                <w:rFonts w:ascii="Arial" w:eastAsia="Times New Roman" w:hAnsi="Arial" w:cs="Arial"/>
-                <w:color w:val="000000" w:themeColor="text1"/>
-                <w:sz w:val="20"/>
-                <w:szCs w:val="20"/>
-                <w:lang w:val="sv-SE"/>
+              </w:rPr>
+              <w:t>id_petugas_</w:t>
+            </w:r>
+            <w:r>
+              <w:rPr>
+                <w:rFonts w:ascii="Arial" w:eastAsia="Times New Roman" w:hAnsi="Arial" w:cs="Arial"/>
+                <w:color w:val="000000" w:themeColor="text1"/>
+                <w:sz w:val="20"/>
+                <w:szCs w:val="20"/>
               </w:rPr>
               <w:t>2</w:t>
             </w:r>
@@ -2089,39 +2139,17 @@
                 <w:color w:val="000000" w:themeColor="text1"/>
                 <w:sz w:val="20"/>
                 <w:szCs w:val="20"/>
-                <w:lang w:val="sv-SE"/>
-              </w:rPr>
-              <w:t>_ba_contoh</w:t>
-            </w:r>
-            <w:r>
-              <w:rPr>
-                <w:rFonts w:ascii="Arial" w:eastAsia="Times New Roman" w:hAnsi="Arial" w:cs="Arial"/>
-                <w:color w:val="000000" w:themeColor="text1"/>
-                <w:sz w:val="20"/>
-                <w:szCs w:val="20"/>
-                <w:lang w:val="sv-SE"/>
-              </w:rPr>
-              <w:t>_nama</w:t>
-            </w:r>
-            <w:r>
-              <w:rPr>
-                <w:rFonts w:ascii="Arial" w:eastAsia="Times New Roman" w:hAnsi="Arial" w:cs="Arial"/>
-                <w:color w:val="000000" w:themeColor="text1"/>
-                <w:sz w:val="20"/>
-                <w:szCs w:val="20"/>
-                <w:lang w:val="sv-SE"/>
-              </w:rPr>
-              <w:t>}</w:t>
-            </w:r>
-            <w:r>
-              <w:rPr>
-                <w:rFonts w:ascii="Arial" w:eastAsia="Times New Roman" w:hAnsi="Arial" w:cs="Arial"/>
-                <w:color w:val="000000" w:themeColor="text1"/>
-                <w:sz w:val="20"/>
-                <w:szCs w:val="20"/>
-                <w:lang w:val="sv-SE"/>
-              </w:rPr>
-              <w:t xml:space="preserve"> </w:t>
+              </w:rPr>
+              <w:t>_sbp</w:t>
+            </w:r>
+            <w:r>
+              <w:rPr>
+                <w:rFonts w:ascii="Arial" w:eastAsia="Times New Roman" w:hAnsi="Arial" w:cs="Arial"/>
+                <w:color w:val="000000" w:themeColor="text1"/>
+                <w:sz w:val="20"/>
+                <w:szCs w:val="20"/>
+              </w:rPr>
+              <w:t>_nama}</w:t>
             </w:r>
           </w:p>
           <w:p>
@@ -2142,7 +2170,25 @@
                 <w:sz w:val="20"/>
                 <w:szCs w:val="20"/>
               </w:rPr>
-              <w:t xml:space="preserve">                NIP. </w:t>
+              <w:t xml:space="preserve">                </w:t>
+            </w:r>
+            <w:r>
+              <w:rPr>
+                <w:rFonts w:ascii="Arial" w:eastAsia="Times New Roman" w:hAnsi="Arial" w:cs="Arial"/>
+                <w:color w:val="000000" w:themeColor="text1"/>
+                <w:sz w:val="20"/>
+                <w:szCs w:val="20"/>
+              </w:rPr>
+              <w:t xml:space="preserve"> </w:t>
+            </w:r>
+            <w:r>
+              <w:rPr>
+                <w:rFonts w:ascii="Arial" w:eastAsia="Times New Roman" w:hAnsi="Arial" w:cs="Arial"/>
+                <w:color w:val="000000" w:themeColor="text1"/>
+                <w:sz w:val="20"/>
+                <w:szCs w:val="20"/>
+              </w:rPr>
+              <w:t xml:space="preserve">NIP. </w:t>
             </w:r>
             <w:r>
               <w:rPr>
@@ -2160,7 +2206,7 @@
                 <w:sz w:val="20"/>
                 <w:szCs w:val="20"/>
               </w:rPr>
-              <w:t>id_pejabat_</w:t>
+              <w:t>id_petugas_</w:t>
             </w:r>
             <w:r>
               <w:rPr>
@@ -2178,25 +2224,16 @@
                 <w:sz w:val="20"/>
                 <w:szCs w:val="20"/>
               </w:rPr>
-              <w:t>_ba_contoh</w:t>
-            </w:r>
-            <w:r>
-              <w:rPr>
-                <w:rFonts w:ascii="Arial" w:eastAsia="Times New Roman" w:hAnsi="Arial" w:cs="Arial"/>
-                <w:color w:val="000000" w:themeColor="text1"/>
-                <w:sz w:val="20"/>
-                <w:szCs w:val="20"/>
-              </w:rPr>
-              <w:t>_nip</w:t>
-            </w:r>
-            <w:r>
-              <w:rPr>
-                <w:rFonts w:ascii="Arial" w:eastAsia="Times New Roman" w:hAnsi="Arial" w:cs="Arial"/>
-                <w:color w:val="000000" w:themeColor="text1"/>
-                <w:sz w:val="20"/>
-                <w:szCs w:val="20"/>
-              </w:rPr>
-              <w:t>}</w:t>
+              <w:t>_sbp</w:t>
+            </w:r>
+            <w:r>
+              <w:rPr>
+                <w:rFonts w:ascii="Arial" w:eastAsia="Times New Roman" w:hAnsi="Arial" w:cs="Arial"/>
+                <w:color w:val="000000" w:themeColor="text1"/>
+                <w:sz w:val="20"/>
+                <w:szCs w:val="20"/>
+              </w:rPr>
+              <w:t>_nip}</w:t>
             </w:r>
           </w:p>
         </w:tc>

</xml_diff>